<commit_message>
Versioni semidefinitive dei documenti
Modificati tutti i documenti, che dovrebbero essere quasi in versione
definitiva. Modificate alcune classi del codice Java
</commit_message>
<xml_diff>
--- a/documentazione/Object Design Document/ODD.docx
+++ b/documentazione/Object Design Document/ODD.docx
@@ -115,15 +115,7 @@
           <w:sz w:val="36"/>
           <w:szCs w:val="44"/>
         </w:rPr>
-        <w:t>Versione 1.0</w:t>
-      </w:r>
-      <w:r>
-        <w:rPr>
-          <w:noProof/>
-          <w:sz w:val="36"/>
-          <w:szCs w:val="44"/>
-        </w:rPr>
-        <w:t>.0</w:t>
+        <w:t>Versione 1.1</w:t>
       </w:r>
     </w:p>
     <w:p>
@@ -278,16 +270,10 @@
           <w:sz w:val="36"/>
           <w:szCs w:val="36"/>
         </w:rPr>
-        <w:t>30</w:t>
-      </w:r>
-      <w:r>
-        <w:rPr>
-          <w:noProof/>
-          <w:sz w:val="36"/>
-          <w:szCs w:val="36"/>
-        </w:rPr>
-        <w:t>/11</w:t>
-      </w:r>
+        <w:t>15/12</w:t>
+      </w:r>
+      <w:bookmarkStart w:id="0" w:name="_GoBack"/>
+      <w:bookmarkEnd w:id="0"/>
       <w:r>
         <w:rPr>
           <w:noProof/>
@@ -955,12 +941,7 @@
             <w:pStyle w:val="Titolosommario"/>
           </w:pPr>
           <w:r>
-            <w:t>Sommari</w:t>
-          </w:r>
-          <w:bookmarkStart w:id="0" w:name="_GoBack"/>
-          <w:bookmarkEnd w:id="0"/>
-          <w:r>
-            <w:t>o</w:t>
+            <w:t>Sommario</w:t>
           </w:r>
         </w:p>
         <w:p>
@@ -985,7 +966,7 @@
           <w:r>
             <w:fldChar w:fldCharType="separate"/>
           </w:r>
-          <w:hyperlink w:anchor="_Toc436647581" w:history="1">
+          <w:hyperlink w:anchor="_Toc437939978" w:history="1">
             <w:r>
               <w:rPr>
                 <w:rStyle w:val="Collegamentoipertestuale"/>
@@ -1012,7 +993,7 @@
                 <w:noProof/>
                 <w:webHidden/>
               </w:rPr>
-              <w:instrText xml:space="preserve"> PAGEREF _Toc436647581 \h </w:instrText>
+              <w:instrText xml:space="preserve"> PAGEREF _Toc437939978 \h </w:instrText>
             </w:r>
             <w:r>
               <w:rPr>
@@ -1056,7 +1037,7 @@
               <w:szCs w:val="24"/>
             </w:rPr>
           </w:pPr>
-          <w:hyperlink w:anchor="_Toc436647582" w:history="1">
+          <w:hyperlink w:anchor="_Toc437939979" w:history="1">
             <w:r>
               <w:rPr>
                 <w:rStyle w:val="Collegamentoipertestuale"/>
@@ -1083,7 +1064,7 @@
                 <w:noProof/>
                 <w:webHidden/>
               </w:rPr>
-              <w:instrText xml:space="preserve"> PAGEREF _Toc436647582 \h </w:instrText>
+              <w:instrText xml:space="preserve"> PAGEREF _Toc437939979 \h </w:instrText>
             </w:r>
             <w:r>
               <w:rPr>
@@ -1127,7 +1108,78 @@
               <w:szCs w:val="24"/>
             </w:rPr>
           </w:pPr>
-          <w:hyperlink w:anchor="_Toc436647583" w:history="1">
+          <w:hyperlink w:anchor="_Toc437939980" w:history="1">
+            <w:r>
+              <w:rPr>
+                <w:rStyle w:val="Collegamentoipertestuale"/>
+                <w:noProof/>
+              </w:rPr>
+              <w:t>Sicurezza ed efficienza</w:t>
+            </w:r>
+            <w:r>
+              <w:rPr>
+                <w:noProof/>
+                <w:webHidden/>
+              </w:rPr>
+              <w:tab/>
+            </w:r>
+            <w:r>
+              <w:rPr>
+                <w:noProof/>
+                <w:webHidden/>
+              </w:rPr>
+              <w:fldChar w:fldCharType="begin"/>
+            </w:r>
+            <w:r>
+              <w:rPr>
+                <w:noProof/>
+                <w:webHidden/>
+              </w:rPr>
+              <w:instrText xml:space="preserve"> PAGEREF _Toc437939980 \h </w:instrText>
+            </w:r>
+            <w:r>
+              <w:rPr>
+                <w:noProof/>
+                <w:webHidden/>
+              </w:rPr>
+            </w:r>
+            <w:r>
+              <w:rPr>
+                <w:noProof/>
+                <w:webHidden/>
+              </w:rPr>
+              <w:fldChar w:fldCharType="separate"/>
+            </w:r>
+            <w:r>
+              <w:rPr>
+                <w:noProof/>
+                <w:webHidden/>
+              </w:rPr>
+              <w:t>4</w:t>
+            </w:r>
+            <w:r>
+              <w:rPr>
+                <w:noProof/>
+                <w:webHidden/>
+              </w:rPr>
+              <w:fldChar w:fldCharType="end"/>
+            </w:r>
+          </w:hyperlink>
+        </w:p>
+        <w:p>
+          <w:pPr>
+            <w:pStyle w:val="Sommario2"/>
+            <w:tabs>
+              <w:tab w:val="right" w:leader="dot" w:pos="9628"/>
+            </w:tabs>
+            <w:rPr>
+              <w:rFonts w:cstheme="minorBidi"/>
+              <w:noProof/>
+              <w:sz w:val="24"/>
+              <w:szCs w:val="24"/>
+            </w:rPr>
+          </w:pPr>
+          <w:hyperlink w:anchor="_Toc437939981" w:history="1">
             <w:r>
               <w:rPr>
                 <w:rStyle w:val="Collegamentoipertestuale"/>
@@ -1154,7 +1206,7 @@
                 <w:noProof/>
                 <w:webHidden/>
               </w:rPr>
-              <w:instrText xml:space="preserve"> PAGEREF _Toc436647583 \h </w:instrText>
+              <w:instrText xml:space="preserve"> PAGEREF _Toc437939981 \h </w:instrText>
             </w:r>
             <w:r>
               <w:rPr>
@@ -1175,6 +1227,148 @@
                 <w:webHidden/>
               </w:rPr>
               <w:t>4</w:t>
+            </w:r>
+            <w:r>
+              <w:rPr>
+                <w:noProof/>
+                <w:webHidden/>
+              </w:rPr>
+              <w:fldChar w:fldCharType="end"/>
+            </w:r>
+          </w:hyperlink>
+        </w:p>
+        <w:p>
+          <w:pPr>
+            <w:pStyle w:val="Sommario2"/>
+            <w:tabs>
+              <w:tab w:val="right" w:leader="dot" w:pos="9628"/>
+            </w:tabs>
+            <w:rPr>
+              <w:rFonts w:cstheme="minorBidi"/>
+              <w:noProof/>
+              <w:sz w:val="24"/>
+              <w:szCs w:val="24"/>
+            </w:rPr>
+          </w:pPr>
+          <w:hyperlink w:anchor="_Toc437939982" w:history="1">
+            <w:r>
+              <w:rPr>
+                <w:rStyle w:val="Collegamentoipertestuale"/>
+                <w:noProof/>
+              </w:rPr>
+              <w:t>Definizioni e Acronimi</w:t>
+            </w:r>
+            <w:r>
+              <w:rPr>
+                <w:noProof/>
+                <w:webHidden/>
+              </w:rPr>
+              <w:tab/>
+            </w:r>
+            <w:r>
+              <w:rPr>
+                <w:noProof/>
+                <w:webHidden/>
+              </w:rPr>
+              <w:fldChar w:fldCharType="begin"/>
+            </w:r>
+            <w:r>
+              <w:rPr>
+                <w:noProof/>
+                <w:webHidden/>
+              </w:rPr>
+              <w:instrText xml:space="preserve"> PAGEREF _Toc437939982 \h </w:instrText>
+            </w:r>
+            <w:r>
+              <w:rPr>
+                <w:noProof/>
+                <w:webHidden/>
+              </w:rPr>
+            </w:r>
+            <w:r>
+              <w:rPr>
+                <w:noProof/>
+                <w:webHidden/>
+              </w:rPr>
+              <w:fldChar w:fldCharType="separate"/>
+            </w:r>
+            <w:r>
+              <w:rPr>
+                <w:noProof/>
+                <w:webHidden/>
+              </w:rPr>
+              <w:t>4</w:t>
+            </w:r>
+            <w:r>
+              <w:rPr>
+                <w:noProof/>
+                <w:webHidden/>
+              </w:rPr>
+              <w:fldChar w:fldCharType="end"/>
+            </w:r>
+          </w:hyperlink>
+        </w:p>
+        <w:p>
+          <w:pPr>
+            <w:pStyle w:val="Sommario2"/>
+            <w:tabs>
+              <w:tab w:val="right" w:leader="dot" w:pos="9628"/>
+            </w:tabs>
+            <w:rPr>
+              <w:rFonts w:cstheme="minorBidi"/>
+              <w:noProof/>
+              <w:sz w:val="24"/>
+              <w:szCs w:val="24"/>
+            </w:rPr>
+          </w:pPr>
+          <w:hyperlink w:anchor="_Toc437939983" w:history="1">
+            <w:r>
+              <w:rPr>
+                <w:rStyle w:val="Collegamentoipertestuale"/>
+                <w:noProof/>
+              </w:rPr>
+              <w:t>Riferimento</w:t>
+            </w:r>
+            <w:r>
+              <w:rPr>
+                <w:noProof/>
+                <w:webHidden/>
+              </w:rPr>
+              <w:tab/>
+            </w:r>
+            <w:r>
+              <w:rPr>
+                <w:noProof/>
+                <w:webHidden/>
+              </w:rPr>
+              <w:fldChar w:fldCharType="begin"/>
+            </w:r>
+            <w:r>
+              <w:rPr>
+                <w:noProof/>
+                <w:webHidden/>
+              </w:rPr>
+              <w:instrText xml:space="preserve"> PAGEREF _Toc437939983 \h </w:instrText>
+            </w:r>
+            <w:r>
+              <w:rPr>
+                <w:noProof/>
+                <w:webHidden/>
+              </w:rPr>
+            </w:r>
+            <w:r>
+              <w:rPr>
+                <w:noProof/>
+                <w:webHidden/>
+              </w:rPr>
+              <w:fldChar w:fldCharType="separate"/>
+            </w:r>
+            <w:r>
+              <w:rPr>
+                <w:noProof/>
+                <w:webHidden/>
+              </w:rPr>
+              <w:t>5</w:t>
             </w:r>
             <w:r>
               <w:rPr>
@@ -1198,7 +1392,7 @@
               <w:szCs w:val="24"/>
             </w:rPr>
           </w:pPr>
-          <w:hyperlink w:anchor="_Toc436647584" w:history="1">
+          <w:hyperlink w:anchor="_Toc437939984" w:history="1">
             <w:r>
               <w:rPr>
                 <w:rStyle w:val="Collegamentoipertestuale"/>
@@ -1225,7 +1419,7 @@
                 <w:noProof/>
                 <w:webHidden/>
               </w:rPr>
-              <w:instrText xml:space="preserve"> PAGEREF _Toc436647584 \h </w:instrText>
+              <w:instrText xml:space="preserve"> PAGEREF _Toc437939984 \h </w:instrText>
             </w:r>
             <w:r>
               <w:rPr>
@@ -1245,78 +1439,7 @@
                 <w:noProof/>
                 <w:webHidden/>
               </w:rPr>
-              <w:t>4</w:t>
-            </w:r>
-            <w:r>
-              <w:rPr>
-                <w:noProof/>
-                <w:webHidden/>
-              </w:rPr>
-              <w:fldChar w:fldCharType="end"/>
-            </w:r>
-          </w:hyperlink>
-        </w:p>
-        <w:p>
-          <w:pPr>
-            <w:pStyle w:val="Sommario1"/>
-            <w:tabs>
-              <w:tab w:val="right" w:leader="dot" w:pos="9628"/>
-            </w:tabs>
-            <w:rPr>
-              <w:rFonts w:cstheme="minorBidi"/>
-              <w:noProof/>
-              <w:sz w:val="24"/>
-              <w:szCs w:val="24"/>
-            </w:rPr>
-          </w:pPr>
-          <w:hyperlink w:anchor="_Toc436647585" w:history="1">
-            <w:r>
-              <w:rPr>
-                <w:rStyle w:val="Collegamentoipertestuale"/>
-                <w:noProof/>
-              </w:rPr>
-              <w:t>Glossario delle interfacce delle classi</w:t>
-            </w:r>
-            <w:r>
-              <w:rPr>
-                <w:noProof/>
-                <w:webHidden/>
-              </w:rPr>
-              <w:tab/>
-            </w:r>
-            <w:r>
-              <w:rPr>
-                <w:noProof/>
-                <w:webHidden/>
-              </w:rPr>
-              <w:fldChar w:fldCharType="begin"/>
-            </w:r>
-            <w:r>
-              <w:rPr>
-                <w:noProof/>
-                <w:webHidden/>
-              </w:rPr>
-              <w:instrText xml:space="preserve"> PAGEREF _Toc436647585 \h </w:instrText>
-            </w:r>
-            <w:r>
-              <w:rPr>
-                <w:noProof/>
-                <w:webHidden/>
-              </w:rPr>
-            </w:r>
-            <w:r>
-              <w:rPr>
-                <w:noProof/>
-                <w:webHidden/>
-              </w:rPr>
-              <w:fldChar w:fldCharType="separate"/>
-            </w:r>
-            <w:r>
-              <w:rPr>
-                <w:noProof/>
-                <w:webHidden/>
-              </w:rPr>
-              <w:t>4</w:t>
+              <w:t>5</w:t>
             </w:r>
             <w:r>
               <w:rPr>
@@ -1355,7 +1478,7 @@
       <w:pPr>
         <w:pStyle w:val="Titolo1"/>
       </w:pPr>
-      <w:bookmarkStart w:id="1" w:name="_Toc436647581"/>
+      <w:bookmarkStart w:id="1" w:name="_Toc437939978"/>
       <w:r>
         <w:lastRenderedPageBreak/>
         <w:t>Introduzione</w:t>
@@ -1366,29 +1489,154 @@
       <w:pPr>
         <w:pStyle w:val="Titolo2"/>
       </w:pPr>
-      <w:bookmarkStart w:id="2" w:name="_Toc436647582"/>
+      <w:bookmarkStart w:id="2" w:name="_Toc437939979"/>
       <w:r>
         <w:t>Compromessi di Design</w:t>
       </w:r>
       <w:bookmarkEnd w:id="2"/>
     </w:p>
     <w:p>
-      <w:pPr>
-        <w:pStyle w:val="Paragrafoelenco"/>
-        <w:numPr>
-          <w:ilvl w:val="0"/>
-          <w:numId w:val="36"/>
-        </w:numPr>
-      </w:pPr>
-      <w:r>
-        <w:t>Si punterà a rilasciare una versione funzionante del software quanto prima e rifinire alcuni dettagli e bug non critici in un secondo momento</w:t>
+      <w:r>
+        <w:t xml:space="preserve">La prima sezione del ODD è una introduzione al documento. Descrive il generale </w:t>
+      </w:r>
+      <w:proofErr w:type="spellStart"/>
+      <w:r>
+        <w:t>trade-offs</w:t>
+      </w:r>
+      <w:proofErr w:type="spellEnd"/>
+      <w:r>
+        <w:t xml:space="preserve"> da sviluppare, orientamenti e convenzioni, e una veduta d'insieme del documento. Le soluzioni progettuali individuate nel corso della fase di System Design impongono che </w:t>
+      </w:r>
+      <w:r>
+        <w:t>la gestione dei dati persistenti avvenga in un database online, e che in locale ci sia memorizzata solo una</w:t>
+      </w:r>
+      <w:r>
+        <w:t xml:space="preserve">. Per quel che riguarda invece le altre </w:t>
+      </w:r>
+      <w:proofErr w:type="spellStart"/>
+      <w:r>
+        <w:t>funzionalita</w:t>
+      </w:r>
+      <w:proofErr w:type="spellEnd"/>
+      <w:r>
+        <w:t xml:space="preserve">̀ dell'applicazione, si </w:t>
+      </w:r>
+      <w:proofErr w:type="spellStart"/>
+      <w:r>
+        <w:t>puo</w:t>
+      </w:r>
+      <w:proofErr w:type="spellEnd"/>
+      <w:r>
+        <w:t>̀ affermare che verranno realizzate senza il riutilizzo di alcuna utility software esistente.</w:t>
       </w:r>
     </w:p>
     <w:p>
       <w:pPr>
         <w:pStyle w:val="Titolo2"/>
       </w:pPr>
-      <w:bookmarkStart w:id="3" w:name="_Toc436647583"/>
+    </w:p>
+    <w:p>
+      <w:pPr>
+        <w:pStyle w:val="Titolo2"/>
+      </w:pPr>
+      <w:bookmarkStart w:id="3" w:name="_Toc437939980"/>
+      <w:r>
+        <w:t>Sicurezza ed efficienza</w:t>
+      </w:r>
+      <w:bookmarkEnd w:id="3"/>
+    </w:p>
+    <w:p>
+      <w:r>
+        <w:t>Saranno</w:t>
+      </w:r>
+      <w:r>
+        <w:t xml:space="preserve"> controllati tutti quei dati che possono generare conflitti con il database. Tutti i dati che hanno formato INT, DOUBLE, </w:t>
+      </w:r>
+      <w:r>
+        <w:t>LONG</w:t>
+      </w:r>
+      <w:r>
+        <w:t xml:space="preserve"> saranno controllati per evitare di creare errori durante l'inserimento di una </w:t>
+      </w:r>
+      <w:proofErr w:type="spellStart"/>
+      <w:r>
+        <w:t>tupla</w:t>
+      </w:r>
+      <w:proofErr w:type="spellEnd"/>
+      <w:r>
+        <w:t xml:space="preserve"> nel database.</w:t>
+      </w:r>
+    </w:p>
+    <w:p>
+      <w:r>
+        <w:t xml:space="preserve">I dati che avranno formato </w:t>
+      </w:r>
+      <w:proofErr w:type="spellStart"/>
+      <w:r>
+        <w:t>String</w:t>
+      </w:r>
+      <w:proofErr w:type="spellEnd"/>
+      <w:r>
+        <w:t xml:space="preserve">, per </w:t>
+      </w:r>
+      <w:r>
+        <w:t xml:space="preserve">non </w:t>
+      </w:r>
+      <w:r>
+        <w:t xml:space="preserve">aumentare il tempo di risposta dell'applicazione, non saranno controllati, </w:t>
+      </w:r>
+      <w:proofErr w:type="spellStart"/>
+      <w:r>
+        <w:t>bensi</w:t>
+      </w:r>
+      <w:proofErr w:type="spellEnd"/>
+      <w:r>
+        <w:t>̀ saranno inseriti automaticamente nel database.</w:t>
+      </w:r>
+    </w:p>
+    <w:p>
+      <w:proofErr w:type="spellStart"/>
+      <w:r>
+        <w:t>Poiche</w:t>
+      </w:r>
+      <w:proofErr w:type="spellEnd"/>
+      <w:r>
+        <w:t xml:space="preserve">́ l'applicazione </w:t>
+      </w:r>
+      <w:proofErr w:type="spellStart"/>
+      <w:r>
+        <w:t>sara</w:t>
+      </w:r>
+      <w:proofErr w:type="spellEnd"/>
+      <w:r>
+        <w:t xml:space="preserve">̀ usabile </w:t>
+      </w:r>
+      <w:r>
+        <w:t>con</w:t>
+      </w:r>
+      <w:r>
+        <w:t xml:space="preserve"> tutti </w:t>
+      </w:r>
+      <w:r>
+        <w:t>gli OS</w:t>
+      </w:r>
+      <w:r>
+        <w:t xml:space="preserve">, </w:t>
+      </w:r>
+      <w:r>
+        <w:t xml:space="preserve">i controlli sui dati verranno effettuati in parte lato server e in parte lato client. </w:t>
+      </w:r>
+    </w:p>
+    <w:p>
+      <w:pPr>
+        <w:pStyle w:val="Titolo2"/>
+      </w:pPr>
+    </w:p>
+    <w:p>
+      <w:pPr>
+        <w:pStyle w:val="Titolo2"/>
+      </w:pPr>
+      <w:bookmarkStart w:id="4" w:name="_Toc437939981"/>
       <w:r>
         <w:t xml:space="preserve">Documentazione delle </w:t>
       </w:r>
@@ -1400,7 +1648,12 @@
       <w:r>
         <w:t xml:space="preserve"> dell’interfaccia</w:t>
       </w:r>
-      <w:bookmarkEnd w:id="3"/>
+      <w:bookmarkEnd w:id="4"/>
+    </w:p>
+    <w:p>
+      <w:r>
+        <w:t xml:space="preserve">Gli sviluppatori del sistema dovranno seguire alcune linee guida durante la scrittura del codice: </w:t>
+      </w:r>
     </w:p>
     <w:p>
       <w:pPr>
@@ -1453,42 +1706,539 @@
         </w:numPr>
       </w:pPr>
       <w:r>
-        <w:t>Gli eventuali errori saranno ritornati tramite eccezioni</w:t>
-      </w:r>
-    </w:p>
-    <w:p/>
-    <w:p>
-      <w:pPr>
-        <w:pStyle w:val="Titolo1"/>
-      </w:pPr>
-      <w:bookmarkStart w:id="4" w:name="_Toc436647584"/>
-      <w:r>
-        <w:t>Pacchetti</w:t>
-      </w:r>
-      <w:bookmarkEnd w:id="4"/>
+        <w:t>I nomi dei pacchetti dovranno essere costituiti essenzialmente da caratteri minuscoli</w:t>
+      </w:r>
     </w:p>
     <w:p>
       <w:pPr>
         <w:pStyle w:val="Paragrafoelenco"/>
         <w:numPr>
           <w:ilvl w:val="0"/>
-          <w:numId w:val="37"/>
+          <w:numId w:val="35"/>
         </w:numPr>
       </w:pPr>
       <w:r>
-        <w:t>Useremo i pacchetti tot e tot per fare le tali cose separando bla bla bla</w:t>
+        <w:t>I nomi delle classi controller saranno costituiti dal nome dell’entità più “manager”</w:t>
+      </w:r>
+    </w:p>
+    <w:p>
+      <w:pPr>
+        <w:pStyle w:val="Paragrafoelenco"/>
+        <w:numPr>
+          <w:ilvl w:val="0"/>
+          <w:numId w:val="35"/>
+        </w:numPr>
+      </w:pPr>
+      <w:r>
+        <w:t xml:space="preserve">I metodi per l’accesso e la modifica delle variabili dovranno essere del tipo </w:t>
+      </w:r>
+      <w:proofErr w:type="spellStart"/>
+      <w:proofErr w:type="gramStart"/>
+      <w:r>
+        <w:t>getNomeVariabile</w:t>
+      </w:r>
+      <w:proofErr w:type="spellEnd"/>
+      <w:r>
+        <w:t>(</w:t>
+      </w:r>
+      <w:proofErr w:type="gramEnd"/>
+      <w:r>
+        <w:t xml:space="preserve">), </w:t>
+      </w:r>
+      <w:proofErr w:type="spellStart"/>
+      <w:r>
+        <w:t>setNomeVariabile</w:t>
+      </w:r>
+      <w:proofErr w:type="spellEnd"/>
+      <w:r>
+        <w:t>()</w:t>
+      </w:r>
+    </w:p>
+    <w:p>
+      <w:pPr>
+        <w:pStyle w:val="Paragrafoelenco"/>
+        <w:numPr>
+          <w:ilvl w:val="0"/>
+          <w:numId w:val="35"/>
+        </w:numPr>
+      </w:pPr>
+      <w:r>
+        <w:t>Gli eventuali errori saranno ritornati tramite eccezioni</w:t>
+      </w:r>
+    </w:p>
+    <w:p>
+      <w:pPr>
+        <w:pStyle w:val="Paragrafoelenco"/>
+        <w:numPr>
+          <w:ilvl w:val="0"/>
+          <w:numId w:val="35"/>
+        </w:numPr>
+      </w:pPr>
+      <w:r>
+        <w:t xml:space="preserve">I commenti alle classi, ai metodi e alle variabili di istanza dovranno seguire standard </w:t>
+      </w:r>
+      <w:proofErr w:type="spellStart"/>
+      <w:r>
+        <w:t>Javadoc</w:t>
+      </w:r>
+      <w:proofErr w:type="spellEnd"/>
+      <w:r>
+        <w:t>, quindi iniziare con /** e terminare con */.</w:t>
+      </w:r>
+    </w:p>
+    <w:p>
+      <w:pPr>
+        <w:pStyle w:val="Paragrafoelenco"/>
+        <w:ind w:left="1428"/>
+      </w:pPr>
+    </w:p>
+    <w:p>
+      <w:pPr>
+        <w:pStyle w:val="Titolo2"/>
+      </w:pPr>
+      <w:bookmarkStart w:id="5" w:name="_Toc437939982"/>
+      <w:r>
+        <w:t>Definizioni e Acronimi</w:t>
+      </w:r>
+      <w:bookmarkEnd w:id="5"/>
+    </w:p>
+    <w:p>
+      <w:r>
+        <w:t xml:space="preserve">ODD: Object Design </w:t>
+      </w:r>
+      <w:proofErr w:type="spellStart"/>
+      <w:r>
+        <w:t>Document</w:t>
+      </w:r>
+      <w:proofErr w:type="spellEnd"/>
+      <w:r>
+        <w:br/>
+        <w:t xml:space="preserve">RAD: </w:t>
+      </w:r>
+      <w:proofErr w:type="spellStart"/>
+      <w:r>
+        <w:t>Requirement</w:t>
+      </w:r>
+      <w:proofErr w:type="spellEnd"/>
+      <w:r>
+        <w:t xml:space="preserve"> Analysis </w:t>
+      </w:r>
+      <w:proofErr w:type="spellStart"/>
+      <w:r>
+        <w:t>Document</w:t>
+      </w:r>
+      <w:proofErr w:type="spellEnd"/>
+      <w:r>
+        <w:br/>
+        <w:t xml:space="preserve">SDD: System Design </w:t>
+      </w:r>
+      <w:proofErr w:type="spellStart"/>
+      <w:r>
+        <w:t>Document</w:t>
+      </w:r>
+      <w:proofErr w:type="spellEnd"/>
+      <w:r>
+        <w:t xml:space="preserve"> </w:t>
+      </w:r>
+      <w:r>
+        <w:br/>
+        <w:t>SI: Sistema informativo</w:t>
+      </w:r>
+      <w:r>
+        <w:br/>
+        <w:t>OS: Operative System</w:t>
+      </w:r>
+      <w:r>
+        <w:br/>
       </w:r>
     </w:p>
     <w:p/>
     <w:p>
       <w:pPr>
+        <w:pStyle w:val="Titolo2"/>
+      </w:pPr>
+      <w:bookmarkStart w:id="6" w:name="_Toc437939983"/>
+      <w:r>
+        <w:lastRenderedPageBreak/>
+        <w:t>Riferimento</w:t>
+      </w:r>
+      <w:bookmarkEnd w:id="6"/>
+    </w:p>
+    <w:p>
+      <w:r>
+        <w:rPr>
+          <w:b/>
+        </w:rPr>
+        <w:t xml:space="preserve">B. </w:t>
+      </w:r>
+      <w:proofErr w:type="spellStart"/>
+      <w:r>
+        <w:rPr>
+          <w:b/>
+        </w:rPr>
+        <w:t>Bruegge</w:t>
+      </w:r>
+      <w:proofErr w:type="spellEnd"/>
+      <w:r>
+        <w:rPr>
+          <w:b/>
+        </w:rPr>
+        <w:t xml:space="preserve"> &amp; A. </w:t>
+      </w:r>
+      <w:proofErr w:type="spellStart"/>
+      <w:r>
+        <w:rPr>
+          <w:b/>
+        </w:rPr>
+        <w:t>Dutoit</w:t>
+      </w:r>
+      <w:proofErr w:type="spellEnd"/>
+      <w:r>
+        <w:rPr>
+          <w:b/>
+        </w:rPr>
+        <w:t xml:space="preserve">: </w:t>
+      </w:r>
+      <w:r>
+        <w:t>Object-</w:t>
+      </w:r>
+      <w:proofErr w:type="spellStart"/>
+      <w:r>
+        <w:t>Oriented</w:t>
+      </w:r>
+      <w:proofErr w:type="spellEnd"/>
+      <w:r>
+        <w:t xml:space="preserve"> Software </w:t>
+      </w:r>
+      <w:proofErr w:type="spellStart"/>
+      <w:r>
+        <w:t>Engineering</w:t>
+      </w:r>
+      <w:proofErr w:type="spellEnd"/>
+      <w:r>
+        <w:t xml:space="preserve">: Using UML, </w:t>
+      </w:r>
+      <w:proofErr w:type="spellStart"/>
+      <w:r>
+        <w:t>Patterns</w:t>
+      </w:r>
+      <w:proofErr w:type="spellEnd"/>
+      <w:r>
+        <w:t xml:space="preserve"> and Java</w:t>
+      </w:r>
+    </w:p>
+    <w:p>
+      <w:pPr>
+        <w:ind w:left="0"/>
+      </w:pPr>
+      <w:r>
+        <w:rPr>
+          <w:b/>
+        </w:rPr>
+        <w:tab/>
+      </w:r>
+      <w:proofErr w:type="spellStart"/>
+      <w:r>
+        <w:rPr>
+          <w:b/>
+        </w:rPr>
+        <w:t>Sommerville</w:t>
+      </w:r>
+      <w:proofErr w:type="spellEnd"/>
+      <w:r>
+        <w:rPr>
+          <w:b/>
+        </w:rPr>
+        <w:t>:</w:t>
+      </w:r>
+      <w:r>
+        <w:t xml:space="preserve"> Software </w:t>
+      </w:r>
+      <w:proofErr w:type="spellStart"/>
+      <w:r>
+        <w:t>Engineering</w:t>
+      </w:r>
+      <w:proofErr w:type="spellEnd"/>
+      <w:r>
+        <w:t xml:space="preserve"> </w:t>
+      </w:r>
+    </w:p>
+    <w:p>
+      <w:pPr>
+        <w:ind w:left="0"/>
+      </w:pPr>
+      <w:r>
+        <w:tab/>
+      </w:r>
+    </w:p>
+    <w:p/>
+    <w:p>
+      <w:pPr>
         <w:pStyle w:val="Titolo1"/>
       </w:pPr>
-      <w:bookmarkStart w:id="5" w:name="_Toc436647585"/>
-      <w:r>
-        <w:t>Glossario delle interfacce delle classi</w:t>
-      </w:r>
-      <w:bookmarkEnd w:id="5"/>
+      <w:bookmarkStart w:id="7" w:name="_Toc437939984"/>
+      <w:r>
+        <w:t>Pacchetti</w:t>
+      </w:r>
+      <w:bookmarkEnd w:id="7"/>
+    </w:p>
+    <w:p/>
+    <w:p>
+      <w:r>
+        <w:t xml:space="preserve">L’individuazione dei package è un’operazione che è </w:t>
+      </w:r>
+      <w:proofErr w:type="spellStart"/>
+      <w:r>
+        <w:t>gia</w:t>
+      </w:r>
+      <w:proofErr w:type="spellEnd"/>
+      <w:r>
+        <w:t xml:space="preserve">̀ stata fatta in parte durante la fase di System Design. </w:t>
+      </w:r>
+      <w:r>
+        <w:t>Sono state raggruppate in pacchetti</w:t>
+      </w:r>
+      <w:r>
+        <w:t xml:space="preserve"> tutte quelle classi che vengono utilizzate, in modo diverso, da </w:t>
+      </w:r>
+      <w:proofErr w:type="spellStart"/>
+      <w:r>
+        <w:t>piu</w:t>
+      </w:r>
+      <w:proofErr w:type="spellEnd"/>
+      <w:r>
+        <w:t xml:space="preserve">̀ sottosistemi: dunque tale modifica è stata effettuata allo scopo di evitare ridondanze all’interno del codice, in modo che una stessa classe non debba essere definita </w:t>
+      </w:r>
+      <w:proofErr w:type="spellStart"/>
+      <w:r>
+        <w:t>piu</w:t>
+      </w:r>
+      <w:proofErr w:type="spellEnd"/>
+      <w:r>
+        <w:t xml:space="preserve">̀ volte in maniera identica, all’interno di due </w:t>
+      </w:r>
+      <w:r>
+        <w:t xml:space="preserve">o </w:t>
+      </w:r>
+      <w:proofErr w:type="spellStart"/>
+      <w:r>
+        <w:t>piu</w:t>
+      </w:r>
+      <w:proofErr w:type="spellEnd"/>
+      <w:r>
+        <w:t>̀ package diversi tra loro</w:t>
+      </w:r>
+      <w:r>
+        <w:t>. I package individuati in questa fase risultano quindi essere quelli citati di seguito:</w:t>
+      </w:r>
+    </w:p>
+    <w:p>
+      <w:pPr>
+        <w:pStyle w:val="Paragrafoelenco"/>
+        <w:numPr>
+          <w:ilvl w:val="0"/>
+          <w:numId w:val="38"/>
+        </w:numPr>
+      </w:pPr>
+      <w:r>
+        <w:t>Cache</w:t>
+      </w:r>
+      <w:r>
+        <w:br/>
+        <w:t xml:space="preserve">Contiene la classe </w:t>
+      </w:r>
+      <w:proofErr w:type="spellStart"/>
+      <w:r>
+        <w:t>cacheManager</w:t>
+      </w:r>
+      <w:proofErr w:type="spellEnd"/>
+      <w:r>
+        <w:t xml:space="preserve"> implementata attraverso il pattern Singleton. Questa Classe si occupa di tenere in memoria e di dare un accesso veloce alle strutture dati sulle quali lavora l’applicazione. </w:t>
+      </w:r>
+    </w:p>
+    <w:p>
+      <w:pPr>
+        <w:pStyle w:val="Paragrafoelenco"/>
+        <w:numPr>
+          <w:ilvl w:val="0"/>
+          <w:numId w:val="38"/>
+        </w:numPr>
+      </w:pPr>
+      <w:proofErr w:type="spellStart"/>
+      <w:r>
+        <w:t>Constants</w:t>
+      </w:r>
+      <w:proofErr w:type="spellEnd"/>
+      <w:r>
+        <w:br/>
+        <w:t xml:space="preserve">Contiene le classi che definiscono le costanti per i tipi delle varie entità sulle quali lavora l’applicazione </w:t>
+      </w:r>
+    </w:p>
+    <w:p>
+      <w:pPr>
+        <w:pStyle w:val="Paragrafoelenco"/>
+        <w:numPr>
+          <w:ilvl w:val="0"/>
+          <w:numId w:val="38"/>
+        </w:numPr>
+      </w:pPr>
+      <w:proofErr w:type="spellStart"/>
+      <w:r>
+        <w:t>Entities</w:t>
+      </w:r>
+      <w:proofErr w:type="spellEnd"/>
+      <w:r>
+        <w:br/>
+        <w:t>Contiene le classi che identificano le entità su cui si basa il sistema. Le entità sono entità POJO</w:t>
+      </w:r>
+    </w:p>
+    <w:p>
+      <w:pPr>
+        <w:pStyle w:val="Paragrafoelenco"/>
+        <w:numPr>
+          <w:ilvl w:val="0"/>
+          <w:numId w:val="38"/>
+        </w:numPr>
+      </w:pPr>
+      <w:proofErr w:type="spellStart"/>
+      <w:r>
+        <w:t>Exceptions</w:t>
+      </w:r>
+      <w:proofErr w:type="spellEnd"/>
+      <w:r>
+        <w:br/>
+        <w:t>Contiene le eccezioni pensate per gestire casi particolari all’interno dell’applicazione</w:t>
+      </w:r>
+    </w:p>
+    <w:p>
+      <w:pPr>
+        <w:pStyle w:val="Paragrafoelenco"/>
+        <w:numPr>
+          <w:ilvl w:val="0"/>
+          <w:numId w:val="38"/>
+        </w:numPr>
+      </w:pPr>
+      <w:r>
+        <w:t>Images</w:t>
+      </w:r>
+    </w:p>
+    <w:p>
+      <w:pPr>
+        <w:pStyle w:val="Paragrafoelenco"/>
+        <w:ind w:left="1428"/>
+      </w:pPr>
+      <w:r>
+        <w:t>Contiene le immagini necessarie all’applicazione</w:t>
+      </w:r>
+    </w:p>
+    <w:p>
+      <w:pPr>
+        <w:pStyle w:val="Paragrafoelenco"/>
+        <w:numPr>
+          <w:ilvl w:val="0"/>
+          <w:numId w:val="38"/>
+        </w:numPr>
+      </w:pPr>
+      <w:proofErr w:type="spellStart"/>
+      <w:r>
+        <w:t>Interfaces</w:t>
+      </w:r>
+      <w:proofErr w:type="spellEnd"/>
+      <w:r>
+        <w:br/>
+        <w:t xml:space="preserve">Contiene l’interfaccia di </w:t>
+      </w:r>
+      <w:proofErr w:type="spellStart"/>
+      <w:r>
+        <w:t>Callback</w:t>
+      </w:r>
+      <w:proofErr w:type="spellEnd"/>
+      <w:r>
+        <w:t xml:space="preserve"> dei vari web </w:t>
+      </w:r>
+      <w:proofErr w:type="spellStart"/>
+      <w:r>
+        <w:t>services</w:t>
+      </w:r>
+      <w:proofErr w:type="spellEnd"/>
+      <w:r>
+        <w:t xml:space="preserve"> </w:t>
+      </w:r>
+    </w:p>
+    <w:p>
+      <w:pPr>
+        <w:pStyle w:val="Paragrafoelenco"/>
+        <w:numPr>
+          <w:ilvl w:val="0"/>
+          <w:numId w:val="38"/>
+        </w:numPr>
+      </w:pPr>
+      <w:proofErr w:type="spellStart"/>
+      <w:r>
+        <w:t>Main</w:t>
+      </w:r>
+      <w:proofErr w:type="spellEnd"/>
+      <w:r>
+        <w:br/>
+        <w:t>Contiene la classe di avvio del programma</w:t>
+      </w:r>
+    </w:p>
+    <w:p>
+      <w:pPr>
+        <w:pStyle w:val="Paragrafoelenco"/>
+        <w:numPr>
+          <w:ilvl w:val="0"/>
+          <w:numId w:val="38"/>
+        </w:numPr>
+      </w:pPr>
+      <w:proofErr w:type="spellStart"/>
+      <w:r>
+        <w:t>Ui</w:t>
+      </w:r>
+      <w:proofErr w:type="spellEnd"/>
+      <w:r>
+        <w:br/>
+        <w:t>Contiene tutti i file relativi all’interfaccia grafica dell’applicazione</w:t>
+      </w:r>
+    </w:p>
+    <w:p>
+      <w:pPr>
+        <w:pStyle w:val="Paragrafoelenco"/>
+        <w:numPr>
+          <w:ilvl w:val="0"/>
+          <w:numId w:val="38"/>
+        </w:numPr>
+      </w:pPr>
+      <w:proofErr w:type="spellStart"/>
+      <w:r>
+        <w:t>Web_services</w:t>
+      </w:r>
+      <w:proofErr w:type="spellEnd"/>
+      <w:r>
+        <w:br/>
+        <w:t>Contiene le classi di controllo che si occupano della comunicazione con il web server.</w:t>
+      </w:r>
+    </w:p>
+    <w:p>
+      <w:pPr>
+        <w:pStyle w:val="Paragrafoelenco"/>
+        <w:ind w:left="1428"/>
+      </w:pPr>
+    </w:p>
+    <w:p>
+      <w:pPr>
+        <w:ind w:left="0"/>
+      </w:pPr>
+    </w:p>
+    <w:p>
+      <w:pPr>
+        <w:ind w:left="0"/>
+      </w:pPr>
+    </w:p>
+    <w:p>
+      <w:pPr>
+        <w:pStyle w:val="Titolo1"/>
+      </w:pPr>
     </w:p>
     <w:sectPr>
       <w:headerReference w:type="default" r:id="rId9"/>
@@ -1698,13 +2448,7 @@
               <w:noProof/>
             </w:rPr>
             <w:tab/>
-            <w:t>Versione: 1.0</w:t>
-          </w:r>
-          <w:r>
-            <w:rPr>
-              <w:noProof/>
-            </w:rPr>
-            <w:t>.0</w:t>
+            <w:t>Versione: 1.1</w:t>
           </w:r>
         </w:p>
       </w:tc>
@@ -1756,19 +2500,13 @@
             <w:rPr>
               <w:noProof/>
             </w:rPr>
-            <w:t>Data: 3</w:t>
+            <w:t xml:space="preserve">Data: </w:t>
           </w:r>
           <w:r>
             <w:rPr>
               <w:noProof/>
             </w:rPr>
-            <w:t>0</w:t>
-          </w:r>
-          <w:r>
-            <w:rPr>
-              <w:noProof/>
-            </w:rPr>
-            <w:t>/11</w:t>
+            <w:t>15/12</w:t>
           </w:r>
           <w:r>
             <w:rPr>
@@ -1811,7 +2549,7 @@
         <v:path o:extrusionok="f" gradientshapeok="t" o:connecttype="rect"/>
         <o:lock v:ext="edit" aspectratio="t"/>
       </v:shapetype>
-      <v:shape id="_x0000_i1036" type="#_x0000_t75" style="width:10.5pt;height:10.5pt" o:bullet="t">
+      <v:shape id="_x0000_i1051" type="#_x0000_t75" style="width:10.7pt;height:10.7pt" o:bullet="t">
         <v:imagedata r:id="rId1" o:title="msoFBAB"/>
       </v:shape>
     </w:pict>
@@ -3817,6 +4555,119 @@
     </w:lvl>
   </w:abstractNum>
   <w:abstractNum w:abstractNumId="21">
+    <w:nsid w:val="45A05F63"/>
+    <w:multiLevelType w:val="hybridMultilevel"/>
+    <w:tmpl w:val="607029BA"/>
+    <w:lvl w:ilvl="0" w:tplc="04100001">
+      <w:start w:val="1"/>
+      <w:numFmt w:val="bullet"/>
+      <w:lvlText w:val=""/>
+      <w:lvlJc w:val="left"/>
+      <w:pPr>
+        <w:ind w:left="1428" w:hanging="360"/>
+      </w:pPr>
+      <w:rPr>
+        <w:rFonts w:ascii="Symbol" w:hAnsi="Symbol" w:hint="default"/>
+      </w:rPr>
+    </w:lvl>
+    <w:lvl w:ilvl="1" w:tplc="04100003" w:tentative="1">
+      <w:start w:val="1"/>
+      <w:numFmt w:val="bullet"/>
+      <w:lvlText w:val="o"/>
+      <w:lvlJc w:val="left"/>
+      <w:pPr>
+        <w:ind w:left="2148" w:hanging="360"/>
+      </w:pPr>
+      <w:rPr>
+        <w:rFonts w:ascii="Courier New" w:hAnsi="Courier New" w:cs="Courier New" w:hint="default"/>
+      </w:rPr>
+    </w:lvl>
+    <w:lvl w:ilvl="2" w:tplc="04100005" w:tentative="1">
+      <w:start w:val="1"/>
+      <w:numFmt w:val="bullet"/>
+      <w:lvlText w:val=""/>
+      <w:lvlJc w:val="left"/>
+      <w:pPr>
+        <w:ind w:left="2868" w:hanging="360"/>
+      </w:pPr>
+      <w:rPr>
+        <w:rFonts w:ascii="Wingdings" w:hAnsi="Wingdings" w:hint="default"/>
+      </w:rPr>
+    </w:lvl>
+    <w:lvl w:ilvl="3" w:tplc="04100001" w:tentative="1">
+      <w:start w:val="1"/>
+      <w:numFmt w:val="bullet"/>
+      <w:lvlText w:val=""/>
+      <w:lvlJc w:val="left"/>
+      <w:pPr>
+        <w:ind w:left="3588" w:hanging="360"/>
+      </w:pPr>
+      <w:rPr>
+        <w:rFonts w:ascii="Symbol" w:hAnsi="Symbol" w:hint="default"/>
+      </w:rPr>
+    </w:lvl>
+    <w:lvl w:ilvl="4" w:tplc="04100003" w:tentative="1">
+      <w:start w:val="1"/>
+      <w:numFmt w:val="bullet"/>
+      <w:lvlText w:val="o"/>
+      <w:lvlJc w:val="left"/>
+      <w:pPr>
+        <w:ind w:left="4308" w:hanging="360"/>
+      </w:pPr>
+      <w:rPr>
+        <w:rFonts w:ascii="Courier New" w:hAnsi="Courier New" w:cs="Courier New" w:hint="default"/>
+      </w:rPr>
+    </w:lvl>
+    <w:lvl w:ilvl="5" w:tplc="04100005" w:tentative="1">
+      <w:start w:val="1"/>
+      <w:numFmt w:val="bullet"/>
+      <w:lvlText w:val=""/>
+      <w:lvlJc w:val="left"/>
+      <w:pPr>
+        <w:ind w:left="5028" w:hanging="360"/>
+      </w:pPr>
+      <w:rPr>
+        <w:rFonts w:ascii="Wingdings" w:hAnsi="Wingdings" w:hint="default"/>
+      </w:rPr>
+    </w:lvl>
+    <w:lvl w:ilvl="6" w:tplc="04100001" w:tentative="1">
+      <w:start w:val="1"/>
+      <w:numFmt w:val="bullet"/>
+      <w:lvlText w:val=""/>
+      <w:lvlJc w:val="left"/>
+      <w:pPr>
+        <w:ind w:left="5748" w:hanging="360"/>
+      </w:pPr>
+      <w:rPr>
+        <w:rFonts w:ascii="Symbol" w:hAnsi="Symbol" w:hint="default"/>
+      </w:rPr>
+    </w:lvl>
+    <w:lvl w:ilvl="7" w:tplc="04100003" w:tentative="1">
+      <w:start w:val="1"/>
+      <w:numFmt w:val="bullet"/>
+      <w:lvlText w:val="o"/>
+      <w:lvlJc w:val="left"/>
+      <w:pPr>
+        <w:ind w:left="6468" w:hanging="360"/>
+      </w:pPr>
+      <w:rPr>
+        <w:rFonts w:ascii="Courier New" w:hAnsi="Courier New" w:cs="Courier New" w:hint="default"/>
+      </w:rPr>
+    </w:lvl>
+    <w:lvl w:ilvl="8" w:tplc="04100005" w:tentative="1">
+      <w:start w:val="1"/>
+      <w:numFmt w:val="bullet"/>
+      <w:lvlText w:val=""/>
+      <w:lvlJc w:val="left"/>
+      <w:pPr>
+        <w:ind w:left="7188" w:hanging="360"/>
+      </w:pPr>
+      <w:rPr>
+        <w:rFonts w:ascii="Wingdings" w:hAnsi="Wingdings" w:hint="default"/>
+      </w:rPr>
+    </w:lvl>
+  </w:abstractNum>
+  <w:abstractNum w:abstractNumId="22">
     <w:nsid w:val="473449CA"/>
     <w:multiLevelType w:val="hybridMultilevel"/>
     <w:tmpl w:val="50F4079A"/>
@@ -3902,7 +4753,7 @@
       </w:pPr>
     </w:lvl>
   </w:abstractNum>
-  <w:abstractNum w:abstractNumId="22">
+  <w:abstractNum w:abstractNumId="23">
     <w:nsid w:val="48302FFC"/>
     <w:multiLevelType w:val="hybridMultilevel"/>
     <w:tmpl w:val="489A9DEC"/>
@@ -4015,7 +4866,7 @@
       </w:rPr>
     </w:lvl>
   </w:abstractNum>
-  <w:abstractNum w:abstractNumId="23">
+  <w:abstractNum w:abstractNumId="24">
     <w:nsid w:val="4A9163EC"/>
     <w:multiLevelType w:val="multilevel"/>
     <w:tmpl w:val="0410001F"/>
@@ -4101,7 +4952,7 @@
       </w:pPr>
     </w:lvl>
   </w:abstractNum>
-  <w:abstractNum w:abstractNumId="24">
+  <w:abstractNum w:abstractNumId="25">
     <w:nsid w:val="4DF86CCA"/>
     <w:multiLevelType w:val="hybridMultilevel"/>
     <w:tmpl w:val="2F122064"/>
@@ -4215,7 +5066,7 @@
       </w:rPr>
     </w:lvl>
   </w:abstractNum>
-  <w:abstractNum w:abstractNumId="25">
+  <w:abstractNum w:abstractNumId="26">
     <w:nsid w:val="5AFF41EB"/>
     <w:multiLevelType w:val="multilevel"/>
     <w:tmpl w:val="0410001F"/>
@@ -4301,7 +5152,7 @@
       </w:pPr>
     </w:lvl>
   </w:abstractNum>
-  <w:abstractNum w:abstractNumId="26">
+  <w:abstractNum w:abstractNumId="27">
     <w:nsid w:val="5E6D429E"/>
     <w:multiLevelType w:val="hybridMultilevel"/>
     <w:tmpl w:val="50F4079A"/>
@@ -4387,7 +5238,7 @@
       </w:pPr>
     </w:lvl>
   </w:abstractNum>
-  <w:abstractNum w:abstractNumId="27">
+  <w:abstractNum w:abstractNumId="28">
     <w:nsid w:val="644D2EB3"/>
     <w:multiLevelType w:val="multilevel"/>
     <w:tmpl w:val="0410001F"/>
@@ -4473,7 +5324,7 @@
       </w:pPr>
     </w:lvl>
   </w:abstractNum>
-  <w:abstractNum w:abstractNumId="28">
+  <w:abstractNum w:abstractNumId="29">
     <w:nsid w:val="662E4648"/>
     <w:multiLevelType w:val="hybridMultilevel"/>
     <w:tmpl w:val="3C0CE74E"/>
@@ -4585,7 +5436,7 @@
       </w:rPr>
     </w:lvl>
   </w:abstractNum>
-  <w:abstractNum w:abstractNumId="29">
+  <w:abstractNum w:abstractNumId="30">
     <w:nsid w:val="6751598F"/>
     <w:multiLevelType w:val="hybridMultilevel"/>
     <w:tmpl w:val="50F4079A"/>
@@ -4671,7 +5522,7 @@
       </w:pPr>
     </w:lvl>
   </w:abstractNum>
-  <w:abstractNum w:abstractNumId="30">
+  <w:abstractNum w:abstractNumId="31">
     <w:nsid w:val="680A0F52"/>
     <w:multiLevelType w:val="hybridMultilevel"/>
     <w:tmpl w:val="E274309A"/>
@@ -4785,7 +5636,7 @@
       </w:rPr>
     </w:lvl>
   </w:abstractNum>
-  <w:abstractNum w:abstractNumId="31">
+  <w:abstractNum w:abstractNumId="32">
     <w:nsid w:val="690C2FA6"/>
     <w:multiLevelType w:val="hybridMultilevel"/>
     <w:tmpl w:val="ED9AF290"/>
@@ -4871,7 +5722,7 @@
       </w:pPr>
     </w:lvl>
   </w:abstractNum>
-  <w:abstractNum w:abstractNumId="32">
+  <w:abstractNum w:abstractNumId="33">
     <w:nsid w:val="6AD66520"/>
     <w:multiLevelType w:val="hybridMultilevel"/>
     <w:tmpl w:val="ED9AF290"/>
@@ -4957,7 +5808,7 @@
       </w:pPr>
     </w:lvl>
   </w:abstractNum>
-  <w:abstractNum w:abstractNumId="33">
+  <w:abstractNum w:abstractNumId="34">
     <w:nsid w:val="6F2821D6"/>
     <w:multiLevelType w:val="multilevel"/>
     <w:tmpl w:val="0410001F"/>
@@ -5043,7 +5894,7 @@
       </w:pPr>
     </w:lvl>
   </w:abstractNum>
-  <w:abstractNum w:abstractNumId="34">
+  <w:abstractNum w:abstractNumId="35">
     <w:nsid w:val="70CC21ED"/>
     <w:multiLevelType w:val="hybridMultilevel"/>
     <w:tmpl w:val="50F4079A"/>
@@ -5129,7 +5980,7 @@
       </w:pPr>
     </w:lvl>
   </w:abstractNum>
-  <w:abstractNum w:abstractNumId="35">
+  <w:abstractNum w:abstractNumId="36">
     <w:nsid w:val="780A7946"/>
     <w:multiLevelType w:val="hybridMultilevel"/>
     <w:tmpl w:val="AEF6A54E"/>
@@ -5242,7 +6093,7 @@
       </w:rPr>
     </w:lvl>
   </w:abstractNum>
-  <w:abstractNum w:abstractNumId="36">
+  <w:abstractNum w:abstractNumId="37">
     <w:nsid w:val="7EB422EB"/>
     <w:multiLevelType w:val="hybridMultilevel"/>
     <w:tmpl w:val="50F4079A"/>
@@ -5335,16 +6186,16 @@
     <w:abstractNumId w:val="8"/>
   </w:num>
   <w:num w:numId="3">
-    <w:abstractNumId w:val="27"/>
+    <w:abstractNumId w:val="28"/>
   </w:num>
   <w:num w:numId="4">
-    <w:abstractNumId w:val="33"/>
+    <w:abstractNumId w:val="34"/>
   </w:num>
   <w:num w:numId="5">
     <w:abstractNumId w:val="18"/>
   </w:num>
   <w:num w:numId="6">
-    <w:abstractNumId w:val="30"/>
+    <w:abstractNumId w:val="31"/>
   </w:num>
   <w:num w:numId="7">
     <w:abstractNumId w:val="16"/>
@@ -5359,16 +6210,16 @@
     <w:abstractNumId w:val="5"/>
   </w:num>
   <w:num w:numId="11">
-    <w:abstractNumId w:val="24"/>
+    <w:abstractNumId w:val="25"/>
   </w:num>
   <w:num w:numId="12">
     <w:abstractNumId w:val="0"/>
   </w:num>
   <w:num w:numId="13">
-    <w:abstractNumId w:val="25"/>
+    <w:abstractNumId w:val="26"/>
   </w:num>
   <w:num w:numId="14">
-    <w:abstractNumId w:val="23"/>
+    <w:abstractNumId w:val="24"/>
   </w:num>
   <w:num w:numId="15">
     <w:abstractNumId w:val="6"/>
@@ -5377,7 +6228,7 @@
     <w:abstractNumId w:val="13"/>
   </w:num>
   <w:num w:numId="17">
-    <w:abstractNumId w:val="31"/>
+    <w:abstractNumId w:val="32"/>
   </w:num>
   <w:num w:numId="18">
     <w:abstractNumId w:val="9"/>
@@ -5386,13 +6237,13 @@
     <w:abstractNumId w:val="12"/>
   </w:num>
   <w:num w:numId="20">
-    <w:abstractNumId w:val="34"/>
+    <w:abstractNumId w:val="35"/>
   </w:num>
   <w:num w:numId="21">
-    <w:abstractNumId w:val="36"/>
+    <w:abstractNumId w:val="37"/>
   </w:num>
   <w:num w:numId="22">
-    <w:abstractNumId w:val="26"/>
+    <w:abstractNumId w:val="27"/>
   </w:num>
   <w:num w:numId="23">
     <w:abstractNumId w:val="7"/>
@@ -5401,10 +6252,10 @@
     <w:abstractNumId w:val="14"/>
   </w:num>
   <w:num w:numId="25">
-    <w:abstractNumId w:val="21"/>
+    <w:abstractNumId w:val="22"/>
   </w:num>
   <w:num w:numId="26">
-    <w:abstractNumId w:val="29"/>
+    <w:abstractNumId w:val="30"/>
   </w:num>
   <w:num w:numId="27">
     <w:abstractNumId w:val="11"/>
@@ -5422,13 +6273,13 @@
     <w:abstractNumId w:val="1"/>
   </w:num>
   <w:num w:numId="32">
-    <w:abstractNumId w:val="32"/>
+    <w:abstractNumId w:val="33"/>
   </w:num>
   <w:num w:numId="33">
-    <w:abstractNumId w:val="22"/>
+    <w:abstractNumId w:val="23"/>
   </w:num>
   <w:num w:numId="34">
-    <w:abstractNumId w:val="35"/>
+    <w:abstractNumId w:val="36"/>
   </w:num>
   <w:num w:numId="35">
     <w:abstractNumId w:val="3"/>
@@ -5437,7 +6288,10 @@
     <w:abstractNumId w:val="2"/>
   </w:num>
   <w:num w:numId="37">
-    <w:abstractNumId w:val="28"/>
+    <w:abstractNumId w:val="29"/>
+  </w:num>
+  <w:num w:numId="38">
+    <w:abstractNumId w:val="21"/>
   </w:num>
 </w:numbering>
 </file>
@@ -6533,7 +7387,7 @@
 </file>
 
 <file path=customXml/itemProps1.xml><?xml version="1.0" encoding="utf-8"?>
-<ds:datastoreItem xmlns:ds="http://schemas.openxmlformats.org/officeDocument/2006/customXml" ds:itemID="{CD9CC952-75E1-6B42-A61A-93BABFEB67D6}">
+<ds:datastoreItem xmlns:ds="http://schemas.openxmlformats.org/officeDocument/2006/customXml" ds:itemID="{2E6C8239-4AAE-654C-99E7-41A61EE7CD7D}">
   <ds:schemaRefs>
     <ds:schemaRef ds:uri="http://schemas.openxmlformats.org/officeDocument/2006/bibliography"/>
   </ds:schemaRefs>

</xml_diff>